<commit_message>
early in the day
</commit_message>
<xml_diff>
--- a/Lesson 6/Chapter 5.docx
+++ b/Lesson 6/Chapter 5.docx
@@ -67,11 +67,15 @@
     <w:p>
       <w:pPr>
         <w:rPr>
+          <w:sz w:val="24"/>
+          <w:szCs w:val="24"/>
           <w:lang w:val="en-US"/>
         </w:rPr>
       </w:pPr>
       <w:r>
         <w:rPr>
+          <w:sz w:val="24"/>
+          <w:szCs w:val="24"/>
           <w:lang w:val="en-US"/>
         </w:rPr>
         <w:t xml:space="preserve">When you </w:t>
@@ -79,6 +83,8 @@
       <w:proofErr w:type="spellStart"/>
       <w:r>
         <w:rPr>
+          <w:sz w:val="24"/>
+          <w:szCs w:val="24"/>
           <w:lang w:val="en-US"/>
         </w:rPr>
         <w:t>gotta</w:t>
@@ -86,24 +92,32 @@
       <w:proofErr w:type="spellEnd"/>
       <w:r>
         <w:rPr>
+          <w:sz w:val="24"/>
+          <w:szCs w:val="24"/>
           <w:lang w:val="en-US"/>
         </w:rPr>
         <w:t xml:space="preserve"> do </w:t>
       </w:r>
       <w:r>
         <w:rPr>
+          <w:sz w:val="24"/>
+          <w:szCs w:val="24"/>
           <w:lang w:val="en-US"/>
         </w:rPr>
         <w:t>something,</w:t>
       </w:r>
       <w:r>
         <w:rPr>
+          <w:sz w:val="24"/>
+          <w:szCs w:val="24"/>
           <w:lang w:val="en-US"/>
         </w:rPr>
         <w:t xml:space="preserve"> many times based on a conditional sentence</w:t>
       </w:r>
       <w:r>
         <w:rPr>
+          <w:sz w:val="24"/>
+          <w:szCs w:val="24"/>
           <w:lang w:val="en-US"/>
         </w:rPr>
         <w:t>.</w:t>
@@ -129,17 +143,23 @@
     <w:p>
       <w:pPr>
         <w:rPr>
+          <w:sz w:val="24"/>
+          <w:szCs w:val="24"/>
           <w:lang w:val="en-US"/>
         </w:rPr>
       </w:pPr>
       <w:r>
         <w:rPr>
+          <w:sz w:val="24"/>
+          <w:szCs w:val="24"/>
           <w:lang w:val="en-US"/>
         </w:rPr>
         <w:t>While loop will execute the code inside itself until the logical conditional becomes False</w:t>
       </w:r>
       <w:r>
         <w:rPr>
+          <w:sz w:val="24"/>
+          <w:szCs w:val="24"/>
           <w:lang w:val="en-US"/>
         </w:rPr>
         <w:t>. Used when you don’t know how many times it could loop, an auxiliary variable needs to have the content changed or it might become an infinite loop.</w:t>
@@ -148,10 +168,62 @@
     <w:p>
       <w:pPr>
         <w:rPr>
-          <w:u w:val="single"/>
+          <w:sz w:val="28"/>
+          <w:szCs w:val="28"/>
           <w:lang w:val="en-US"/>
         </w:rPr>
       </w:pPr>
+      <w:r>
+        <w:rPr>
+          <w:sz w:val="28"/>
+          <w:szCs w:val="28"/>
+          <w:lang w:val="en-US"/>
+        </w:rPr>
+        <w:t>Define Loops</w:t>
+      </w:r>
+    </w:p>
+    <w:p>
+      <w:pPr>
+        <w:rPr>
+          <w:sz w:val="24"/>
+          <w:szCs w:val="24"/>
+          <w:lang w:val="en-US"/>
+        </w:rPr>
+      </w:pPr>
+      <w:r>
+        <w:rPr>
+          <w:sz w:val="24"/>
+          <w:szCs w:val="24"/>
+          <w:lang w:val="en-US"/>
+        </w:rPr>
+        <w:t xml:space="preserve">Differently from indefinite, this one you need to know </w:t>
+      </w:r>
+      <w:r>
+        <w:rPr>
+          <w:sz w:val="24"/>
+          <w:szCs w:val="24"/>
+          <w:lang w:val="en-US"/>
+        </w:rPr>
+        <w:t xml:space="preserve">the moment to stop looping. They will iterate through the members of a set. </w:t>
+      </w:r>
+      <w:proofErr w:type="gramStart"/>
+      <w:r>
+        <w:rPr>
+          <w:sz w:val="24"/>
+          <w:szCs w:val="24"/>
+          <w:lang w:val="en-US"/>
+        </w:rPr>
+        <w:t>The for</w:t>
+      </w:r>
+      <w:proofErr w:type="gramEnd"/>
+      <w:r>
+        <w:rPr>
+          <w:sz w:val="24"/>
+          <w:szCs w:val="24"/>
+          <w:lang w:val="en-US"/>
+        </w:rPr>
+        <w:t xml:space="preserve"> key is also the true argument, </w:t>
+      </w:r>
     </w:p>
     <w:sectPr>
       <w:pgSz w:w="11906" w:h="16838"/>
@@ -562,13 +634,13 @@
     <w:name w:val="Normal"/>
     <w:qFormat/>
   </w:style>
-  <w:style w:type="character" w:default="1" w:styleId="Fontepargpadro">
+  <w:style w:type="character" w:default="1" w:styleId="DefaultParagraphFont">
     <w:name w:val="Default Paragraph Font"/>
     <w:uiPriority w:val="1"/>
     <w:semiHidden/>
     <w:unhideWhenUsed/>
   </w:style>
-  <w:style w:type="table" w:default="1" w:styleId="Tabelanormal">
+  <w:style w:type="table" w:default="1" w:styleId="TableNormal">
     <w:name w:val="Normal Table"/>
     <w:uiPriority w:val="99"/>
     <w:semiHidden/>
@@ -583,7 +655,7 @@
       </w:tblCellMar>
     </w:tblPr>
   </w:style>
-  <w:style w:type="numbering" w:default="1" w:styleId="Semlista">
+  <w:style w:type="numbering" w:default="1" w:styleId="NoList">
     <w:name w:val="No List"/>
     <w:uiPriority w:val="99"/>
     <w:semiHidden/>

</xml_diff>

<commit_message>
Lesson 6 - almost done
</commit_message>
<xml_diff>
--- a/Lesson 6/Chapter 5.docx
+++ b/Lesson 6/Chapter 5.docx
@@ -175,6 +175,7 @@
       </w:pPr>
       <w:r>
         <w:rPr>
+          <w:noProof/>
           <w:sz w:val="24"/>
           <w:szCs w:val="24"/>
           <w:lang w:val="en-US"/>
@@ -230,7 +231,25 @@
           <w:szCs w:val="24"/>
           <w:lang w:val="en-US"/>
         </w:rPr>
-        <w:t>The variable “n” needed to be started before the while, or the code wont know witch type n is.</w:t>
+        <w:t xml:space="preserve">The variable “n” needed to be started before the while, or the code </w:t>
+      </w:r>
+      <w:proofErr w:type="gramStart"/>
+      <w:r>
+        <w:rPr>
+          <w:sz w:val="24"/>
+          <w:szCs w:val="24"/>
+          <w:lang w:val="en-US"/>
+        </w:rPr>
+        <w:t>wont</w:t>
+      </w:r>
+      <w:proofErr w:type="gramEnd"/>
+      <w:r>
+        <w:rPr>
+          <w:sz w:val="24"/>
+          <w:szCs w:val="24"/>
+          <w:lang w:val="en-US"/>
+        </w:rPr>
+        <w:t xml:space="preserve"> know witch type n is.</w:t>
       </w:r>
     </w:p>
     <w:p>
@@ -325,6 +344,7 @@
       </w:pPr>
       <w:r>
         <w:rPr>
+          <w:noProof/>
           <w:sz w:val="24"/>
           <w:szCs w:val="24"/>
           <w:lang w:val="en-US"/>
@@ -380,8 +400,109 @@
           <w:szCs w:val="24"/>
           <w:lang w:val="en-US"/>
         </w:rPr>
-        <w:t xml:space="preserve">The word “in” means “in each of this five elements inside this lists </w:t>
-      </w:r>
+        <w:t>The word “in” means “in each of th</w:t>
+      </w:r>
+      <w:r>
+        <w:rPr>
+          <w:sz w:val="24"/>
+          <w:szCs w:val="24"/>
+          <w:lang w:val="en-US"/>
+        </w:rPr>
+        <w:t>e</w:t>
+      </w:r>
+      <w:r>
+        <w:rPr>
+          <w:sz w:val="24"/>
+          <w:szCs w:val="24"/>
+          <w:lang w:val="en-US"/>
+        </w:rPr>
+        <w:t>s</w:t>
+      </w:r>
+      <w:r>
+        <w:rPr>
+          <w:sz w:val="24"/>
+          <w:szCs w:val="24"/>
+          <w:lang w:val="en-US"/>
+        </w:rPr>
+        <w:t>e</w:t>
+      </w:r>
+      <w:r>
+        <w:rPr>
+          <w:sz w:val="24"/>
+          <w:szCs w:val="24"/>
+          <w:lang w:val="en-US"/>
+        </w:rPr>
+        <w:t xml:space="preserve"> five elements inside </w:t>
+      </w:r>
+      <w:proofErr w:type="gramStart"/>
+      <w:r>
+        <w:rPr>
+          <w:sz w:val="24"/>
+          <w:szCs w:val="24"/>
+          <w:lang w:val="en-US"/>
+        </w:rPr>
+        <w:t>this lists</w:t>
+      </w:r>
+      <w:proofErr w:type="gramEnd"/>
+      <w:r>
+        <w:rPr>
+          <w:sz w:val="24"/>
+          <w:szCs w:val="24"/>
+          <w:lang w:val="en-US"/>
+        </w:rPr>
+        <w:t>” just like in mathematics.</w:t>
+      </w:r>
+    </w:p>
+    <w:p>
+      <w:pPr>
+        <w:rPr>
+          <w:sz w:val="28"/>
+          <w:szCs w:val="28"/>
+          <w:lang w:val="en-US"/>
+        </w:rPr>
+      </w:pPr>
+      <w:r>
+        <w:rPr>
+          <w:sz w:val="28"/>
+          <w:szCs w:val="28"/>
+          <w:lang w:val="en-US"/>
+        </w:rPr>
+        <w:t>Loop Idioms</w:t>
+      </w:r>
+    </w:p>
+    <w:p>
+      <w:pPr>
+        <w:rPr>
+          <w:sz w:val="24"/>
+          <w:szCs w:val="24"/>
+          <w:lang w:val="en-US"/>
+        </w:rPr>
+      </w:pPr>
+      <w:r>
+        <w:rPr>
+          <w:sz w:val="24"/>
+          <w:szCs w:val="24"/>
+          <w:lang w:val="en-US"/>
+        </w:rPr>
+        <w:t xml:space="preserve">Making the loop smart, once we did the blastoff above, now is time to give something more complicated to the “for”. Calculating </w:t>
+      </w:r>
+      <w:r>
+        <w:rPr>
+          <w:sz w:val="24"/>
+          <w:szCs w:val="24"/>
+          <w:lang w:val="en-US"/>
+        </w:rPr>
+        <w:t>the max number of a sequence is one of multiple things it can do.</w:t>
+      </w:r>
+    </w:p>
+    <w:p>
+      <w:pPr>
+        <w:rPr>
+          <w:sz w:val="24"/>
+          <w:szCs w:val="24"/>
+          <w:lang w:val="en-US"/>
+        </w:rPr>
+      </w:pPr>
     </w:p>
     <w:p>
       <w:pPr>
@@ -801,13 +922,13 @@
     <w:name w:val="Normal"/>
     <w:qFormat/>
   </w:style>
-  <w:style w:type="character" w:default="1" w:styleId="Fontepargpadro">
+  <w:style w:type="character" w:default="1" w:styleId="DefaultParagraphFont">
     <w:name w:val="Default Paragraph Font"/>
     <w:uiPriority w:val="1"/>
     <w:semiHidden/>
     <w:unhideWhenUsed/>
   </w:style>
-  <w:style w:type="table" w:default="1" w:styleId="Tabelanormal">
+  <w:style w:type="table" w:default="1" w:styleId="TableNormal">
     <w:name w:val="Normal Table"/>
     <w:uiPriority w:val="99"/>
     <w:semiHidden/>
@@ -822,7 +943,7 @@
       </w:tblCellMar>
     </w:tblPr>
   </w:style>
-  <w:style w:type="numbering" w:default="1" w:styleId="Semlista">
+  <w:style w:type="numbering" w:default="1" w:styleId="NoList">
     <w:name w:val="No List"/>
     <w:uiPriority w:val="99"/>
     <w:semiHidden/>

</xml_diff>